<commit_message>
need to complete detailed section
</commit_message>
<xml_diff>
--- a/Project Proposal.docx
+++ b/Project Proposal.docx
@@ -4,7 +4,666 @@
   <w:body>
     <w:p>
       <w:r>
-        <w:t>****</w:t>
+        <w:rPr>
+          <w:b/>
+        </w:rPr>
+        <w:t>Project Name</w:t>
+      </w:r>
+      <w:r>
+        <w:rPr>
+          <w:b/>
+        </w:rPr>
+        <w:t xml:space="preserve">: </w:t>
+      </w:r>
+      <w:r>
+        <w:t xml:space="preserve">Car </w:t>
+      </w:r>
+      <w:proofErr w:type="spellStart"/>
+      <w:r>
+        <w:t>Racing</w:t>
+      </w:r>
+      <w:proofErr w:type="spellEnd"/>
+      <w:r>
+        <w:t xml:space="preserve"> </w:t>
+      </w:r>
+      <w:proofErr w:type="spellStart"/>
+      <w:r>
+        <w:t>Game</w:t>
+      </w:r>
+      <w:proofErr w:type="spellEnd"/>
+    </w:p>
+    <w:p>
+      <w:r>
+        <w:rPr>
+          <w:b/>
+        </w:rPr>
+        <w:t xml:space="preserve">Project </w:t>
+      </w:r>
+      <w:proofErr w:type="spellStart"/>
+      <w:r>
+        <w:rPr>
+          <w:b/>
+        </w:rPr>
+        <w:t>Group</w:t>
+      </w:r>
+      <w:proofErr w:type="spellEnd"/>
+      <w:r>
+        <w:rPr>
+          <w:b/>
+        </w:rPr>
+        <w:t xml:space="preserve"> </w:t>
+      </w:r>
+      <w:proofErr w:type="spellStart"/>
+      <w:r>
+        <w:rPr>
+          <w:b/>
+        </w:rPr>
+        <w:t>Members</w:t>
+      </w:r>
+      <w:proofErr w:type="spellEnd"/>
+      <w:r>
+        <w:rPr>
+          <w:b/>
+        </w:rPr>
+        <w:t xml:space="preserve">: </w:t>
+      </w:r>
+    </w:p>
+    <w:p>
+      <w:pPr>
+        <w:pStyle w:val="ListeParagraf"/>
+        <w:numPr>
+          <w:ilvl w:val="0"/>
+          <w:numId w:val="1"/>
+        </w:numPr>
+      </w:pPr>
+      <w:r>
+        <w:t>Furkan Karabulut 2152xxxx</w:t>
+      </w:r>
+    </w:p>
+    <w:p>
+      <w:pPr>
+        <w:pStyle w:val="ListeParagraf"/>
+        <w:numPr>
+          <w:ilvl w:val="0"/>
+          <w:numId w:val="1"/>
+        </w:numPr>
+      </w:pPr>
+      <w:r>
+        <w:t>Utku Sarı 2152xxxx</w:t>
+      </w:r>
+    </w:p>
+    <w:p>
+      <w:pPr>
+        <w:pStyle w:val="ListeParagraf"/>
+        <w:numPr>
+          <w:ilvl w:val="0"/>
+          <w:numId w:val="1"/>
+        </w:numPr>
+      </w:pPr>
+      <w:r>
+        <w:t>Baran Bursalı 2152678</w:t>
+      </w:r>
+      <w:r>
+        <w:t>6</w:t>
+      </w:r>
+    </w:p>
+    <w:p>
+      <w:pPr>
+        <w:rPr>
+          <w:b/>
+        </w:rPr>
+      </w:pPr>
+      <w:proofErr w:type="spellStart"/>
+      <w:r>
+        <w:rPr>
+          <w:b/>
+        </w:rPr>
+        <w:t>Short</w:t>
+      </w:r>
+      <w:proofErr w:type="spellEnd"/>
+      <w:r>
+        <w:rPr>
+          <w:b/>
+        </w:rPr>
+        <w:t xml:space="preserve"> </w:t>
+      </w:r>
+      <w:proofErr w:type="spellStart"/>
+      <w:r>
+        <w:rPr>
+          <w:b/>
+        </w:rPr>
+        <w:t>Description</w:t>
+      </w:r>
+      <w:proofErr w:type="spellEnd"/>
+      <w:r>
+        <w:rPr>
+          <w:b/>
+        </w:rPr>
+        <w:t xml:space="preserve"> of </w:t>
+      </w:r>
+      <w:proofErr w:type="spellStart"/>
+      <w:r>
+        <w:rPr>
+          <w:b/>
+        </w:rPr>
+        <w:t>the</w:t>
+      </w:r>
+      <w:proofErr w:type="spellEnd"/>
+      <w:r>
+        <w:rPr>
+          <w:b/>
+        </w:rPr>
+        <w:t xml:space="preserve"> Project</w:t>
+      </w:r>
+      <w:r>
+        <w:rPr>
+          <w:b/>
+        </w:rPr>
+        <w:t>:</w:t>
+      </w:r>
+    </w:p>
+    <w:p>
+      <w:r>
+        <w:t xml:space="preserve">A car </w:t>
+      </w:r>
+      <w:proofErr w:type="spellStart"/>
+      <w:r>
+        <w:t>racing</w:t>
+      </w:r>
+      <w:proofErr w:type="spellEnd"/>
+      <w:r>
+        <w:t xml:space="preserve"> </w:t>
+      </w:r>
+      <w:proofErr w:type="spellStart"/>
+      <w:r>
+        <w:t>game</w:t>
+      </w:r>
+      <w:proofErr w:type="spellEnd"/>
+      <w:r>
+        <w:t xml:space="preserve"> </w:t>
+      </w:r>
+      <w:proofErr w:type="spellStart"/>
+      <w:r>
+        <w:t>which</w:t>
+      </w:r>
+      <w:proofErr w:type="spellEnd"/>
+      <w:r>
+        <w:t xml:space="preserve"> </w:t>
+      </w:r>
+      <w:proofErr w:type="spellStart"/>
+      <w:r>
+        <w:t>controls</w:t>
+      </w:r>
+      <w:proofErr w:type="spellEnd"/>
+      <w:r>
+        <w:t xml:space="preserve"> </w:t>
+      </w:r>
+      <w:proofErr w:type="spellStart"/>
+      <w:r>
+        <w:t>one</w:t>
+      </w:r>
+      <w:proofErr w:type="spellEnd"/>
+      <w:r>
+        <w:t xml:space="preserve"> </w:t>
+      </w:r>
+      <w:proofErr w:type="spellStart"/>
+      <w:r>
+        <w:t>players</w:t>
+      </w:r>
+      <w:proofErr w:type="spellEnd"/>
+      <w:r>
+        <w:t xml:space="preserve">' car </w:t>
+      </w:r>
+      <w:proofErr w:type="spellStart"/>
+      <w:r>
+        <w:t>and</w:t>
+      </w:r>
+      <w:proofErr w:type="spellEnd"/>
+      <w:r>
+        <w:t xml:space="preserve"> </w:t>
+      </w:r>
+      <w:proofErr w:type="spellStart"/>
+      <w:r>
+        <w:t>races</w:t>
+      </w:r>
+      <w:proofErr w:type="spellEnd"/>
+      <w:r>
+        <w:t xml:space="preserve"> </w:t>
+      </w:r>
+      <w:proofErr w:type="spellStart"/>
+      <w:r>
+        <w:t>with</w:t>
+      </w:r>
+      <w:proofErr w:type="spellEnd"/>
+      <w:r>
+        <w:t xml:space="preserve"> CPU-</w:t>
+      </w:r>
+      <w:proofErr w:type="spellStart"/>
+      <w:r>
+        <w:t>controlled</w:t>
+      </w:r>
+      <w:proofErr w:type="spellEnd"/>
+      <w:r>
+        <w:t xml:space="preserve"> </w:t>
+      </w:r>
+      <w:proofErr w:type="spellStart"/>
+      <w:r>
+        <w:t>bots</w:t>
+      </w:r>
+      <w:proofErr w:type="spellEnd"/>
+      <w:r>
+        <w:t xml:space="preserve"> on a </w:t>
+      </w:r>
+      <w:proofErr w:type="spellStart"/>
+      <w:r>
+        <w:t>given</w:t>
+      </w:r>
+      <w:proofErr w:type="spellEnd"/>
+      <w:r>
+        <w:t xml:space="preserve"> </w:t>
+      </w:r>
+      <w:proofErr w:type="spellStart"/>
+      <w:r>
+        <w:t>track</w:t>
+      </w:r>
+      <w:proofErr w:type="spellEnd"/>
+      <w:r>
+        <w:t xml:space="preserve">. </w:t>
+      </w:r>
+      <w:proofErr w:type="spellStart"/>
+      <w:r>
+        <w:t>Basic</w:t>
+      </w:r>
+      <w:proofErr w:type="spellEnd"/>
+      <w:r>
+        <w:t xml:space="preserve"> </w:t>
+      </w:r>
+      <w:proofErr w:type="spellStart"/>
+      <w:r>
+        <w:t>goal</w:t>
+      </w:r>
+      <w:proofErr w:type="spellEnd"/>
+      <w:r>
+        <w:t xml:space="preserve"> of </w:t>
+      </w:r>
+      <w:proofErr w:type="spellStart"/>
+      <w:r>
+        <w:t>the</w:t>
+      </w:r>
+      <w:proofErr w:type="spellEnd"/>
+      <w:r>
+        <w:t xml:space="preserve"> </w:t>
+      </w:r>
+      <w:proofErr w:type="spellStart"/>
+      <w:r>
+        <w:t>game</w:t>
+      </w:r>
+      <w:proofErr w:type="spellEnd"/>
+      <w:r>
+        <w:t xml:space="preserve"> is </w:t>
+      </w:r>
+      <w:proofErr w:type="spellStart"/>
+      <w:r>
+        <w:t>keeping</w:t>
+      </w:r>
+      <w:proofErr w:type="spellEnd"/>
+      <w:r>
+        <w:t xml:space="preserve"> </w:t>
+      </w:r>
+      <w:proofErr w:type="spellStart"/>
+      <w:r>
+        <w:t>the</w:t>
+      </w:r>
+      <w:proofErr w:type="spellEnd"/>
+      <w:r>
+        <w:t xml:space="preserve"> </w:t>
+      </w:r>
+      <w:proofErr w:type="spellStart"/>
+      <w:r>
+        <w:t>users</w:t>
+      </w:r>
+      <w:proofErr w:type="spellEnd"/>
+      <w:r>
+        <w:t xml:space="preserve">' car on </w:t>
+      </w:r>
+      <w:proofErr w:type="spellStart"/>
+      <w:r>
+        <w:t>the</w:t>
+      </w:r>
+      <w:proofErr w:type="spellEnd"/>
+      <w:r>
+        <w:t xml:space="preserve"> </w:t>
+      </w:r>
+      <w:proofErr w:type="spellStart"/>
+      <w:r>
+        <w:t>race</w:t>
+      </w:r>
+      <w:proofErr w:type="spellEnd"/>
+      <w:r>
+        <w:t xml:space="preserve"> </w:t>
+      </w:r>
+      <w:proofErr w:type="spellStart"/>
+      <w:r>
+        <w:t>path</w:t>
+      </w:r>
+      <w:proofErr w:type="spellEnd"/>
+      <w:r>
+        <w:t xml:space="preserve"> of </w:t>
+      </w:r>
+      <w:proofErr w:type="spellStart"/>
+      <w:r>
+        <w:t>the</w:t>
+      </w:r>
+      <w:proofErr w:type="spellEnd"/>
+      <w:r>
+        <w:t xml:space="preserve"> </w:t>
+      </w:r>
+      <w:proofErr w:type="spellStart"/>
+      <w:r>
+        <w:t>track</w:t>
+      </w:r>
+      <w:proofErr w:type="spellEnd"/>
+      <w:r>
+        <w:t xml:space="preserve"> </w:t>
+      </w:r>
+      <w:proofErr w:type="spellStart"/>
+      <w:r>
+        <w:t>area</w:t>
+      </w:r>
+      <w:proofErr w:type="spellEnd"/>
+      <w:r>
+        <w:t xml:space="preserve"> </w:t>
+      </w:r>
+      <w:proofErr w:type="spellStart"/>
+      <w:r>
+        <w:t>for</w:t>
+      </w:r>
+      <w:proofErr w:type="spellEnd"/>
+      <w:r>
+        <w:t xml:space="preserve"> </w:t>
+      </w:r>
+      <w:proofErr w:type="spellStart"/>
+      <w:r>
+        <w:t>longest</w:t>
+      </w:r>
+      <w:proofErr w:type="spellEnd"/>
+      <w:r>
+        <w:t xml:space="preserve"> time </w:t>
+      </w:r>
+      <w:proofErr w:type="spellStart"/>
+      <w:r>
+        <w:t>and</w:t>
+      </w:r>
+      <w:proofErr w:type="spellEnd"/>
+      <w:r>
+        <w:t xml:space="preserve"> </w:t>
+      </w:r>
+      <w:proofErr w:type="spellStart"/>
+      <w:r>
+        <w:t>for</w:t>
+      </w:r>
+      <w:proofErr w:type="spellEnd"/>
+      <w:r>
+        <w:t xml:space="preserve"> </w:t>
+      </w:r>
+      <w:proofErr w:type="spellStart"/>
+      <w:r>
+        <w:t>fastest</w:t>
+      </w:r>
+      <w:proofErr w:type="spellEnd"/>
+      <w:r>
+        <w:t xml:space="preserve"> </w:t>
+      </w:r>
+      <w:proofErr w:type="spellStart"/>
+      <w:r>
+        <w:t>speed</w:t>
+      </w:r>
+      <w:proofErr w:type="spellEnd"/>
+      <w:r>
+        <w:t xml:space="preserve"> </w:t>
+      </w:r>
+      <w:proofErr w:type="spellStart"/>
+      <w:r>
+        <w:t>also</w:t>
+      </w:r>
+      <w:proofErr w:type="spellEnd"/>
+      <w:r>
+        <w:t xml:space="preserve">. </w:t>
+      </w:r>
+      <w:proofErr w:type="spellStart"/>
+      <w:r>
+        <w:t>Simply</w:t>
+      </w:r>
+      <w:proofErr w:type="spellEnd"/>
+      <w:r>
+        <w:t xml:space="preserve"> </w:t>
+      </w:r>
+      <w:proofErr w:type="spellStart"/>
+      <w:r>
+        <w:t>winning</w:t>
+      </w:r>
+      <w:proofErr w:type="spellEnd"/>
+      <w:r>
+        <w:t xml:space="preserve"> </w:t>
+      </w:r>
+      <w:proofErr w:type="spellStart"/>
+      <w:r>
+        <w:t>the</w:t>
+      </w:r>
+      <w:proofErr w:type="spellEnd"/>
+      <w:r>
+        <w:t xml:space="preserve"> </w:t>
+      </w:r>
+      <w:proofErr w:type="spellStart"/>
+      <w:r>
+        <w:t>race</w:t>
+      </w:r>
+      <w:proofErr w:type="spellEnd"/>
+      <w:r>
+        <w:t xml:space="preserve">, </w:t>
+      </w:r>
+      <w:proofErr w:type="spellStart"/>
+      <w:r>
+        <w:t>defeating</w:t>
+      </w:r>
+      <w:proofErr w:type="spellEnd"/>
+      <w:r>
+        <w:t xml:space="preserve"> </w:t>
+      </w:r>
+      <w:proofErr w:type="spellStart"/>
+      <w:r>
+        <w:t>bots</w:t>
+      </w:r>
+      <w:proofErr w:type="spellEnd"/>
+      <w:r>
+        <w:t>.</w:t>
+      </w:r>
+    </w:p>
+    <w:p>
+      <w:pPr>
+        <w:rPr>
+          <w:b/>
+        </w:rPr>
+      </w:pPr>
+      <w:proofErr w:type="spellStart"/>
+      <w:r>
+        <w:rPr>
+          <w:b/>
+        </w:rPr>
+        <w:t>Visual</w:t>
+      </w:r>
+      <w:proofErr w:type="spellEnd"/>
+      <w:r>
+        <w:rPr>
+          <w:b/>
+        </w:rPr>
+        <w:t xml:space="preserve"> </w:t>
+      </w:r>
+      <w:proofErr w:type="spellStart"/>
+      <w:r>
+        <w:rPr>
+          <w:b/>
+        </w:rPr>
+        <w:t>drafts</w:t>
+      </w:r>
+      <w:proofErr w:type="spellEnd"/>
+      <w:r>
+        <w:rPr>
+          <w:b/>
+        </w:rPr>
+        <w:t>:</w:t>
+      </w:r>
+    </w:p>
+    <w:p>
+      <w:pPr>
+        <w:rPr>
+          <w:b/>
+        </w:rPr>
+      </w:pPr>
+      <w:r>
+        <w:rPr>
+          <w:b/>
+          <w:noProof/>
+        </w:rPr>
+        <w:drawing>
+          <wp:inline distT="0" distB="0" distL="0" distR="0">
+            <wp:extent cx="5617210" cy="2865755"/>
+            <wp:effectExtent l="19050" t="0" r="2540" b="0"/>
+            <wp:docPr id="1" name="Resim 1" descr="C:\Users\Baran\Desktop\carr.jpg"/>
+            <wp:cNvGraphicFramePr>
+              <a:graphicFrameLocks xmlns:a="http://schemas.openxmlformats.org/drawingml/2006/main" noChangeAspect="1"/>
+            </wp:cNvGraphicFramePr>
+            <a:graphic xmlns:a="http://schemas.openxmlformats.org/drawingml/2006/main">
+              <a:graphicData uri="http://schemas.openxmlformats.org/drawingml/2006/picture">
+                <pic:pic xmlns:pic="http://schemas.openxmlformats.org/drawingml/2006/picture">
+                  <pic:nvPicPr>
+                    <pic:cNvPr id="0" name="Picture 1" descr="C:\Users\Baran\Desktop\carr.jpg"/>
+                    <pic:cNvPicPr>
+                      <a:picLocks noChangeAspect="1" noChangeArrowheads="1"/>
+                    </pic:cNvPicPr>
+                  </pic:nvPicPr>
+                  <pic:blipFill>
+                    <a:blip r:embed="rId5"/>
+                    <a:srcRect/>
+                    <a:stretch>
+                      <a:fillRect/>
+                    </a:stretch>
+                  </pic:blipFill>
+                  <pic:spPr bwMode="auto">
+                    <a:xfrm>
+                      <a:off x="0" y="0"/>
+                      <a:ext cx="5617210" cy="2865755"/>
+                    </a:xfrm>
+                    <a:prstGeom prst="rect">
+                      <a:avLst/>
+                    </a:prstGeom>
+                    <a:noFill/>
+                    <a:ln w="9525">
+                      <a:noFill/>
+                      <a:miter lim="800000"/>
+                      <a:headEnd/>
+                      <a:tailEnd/>
+                    </a:ln>
+                  </pic:spPr>
+                </pic:pic>
+              </a:graphicData>
+            </a:graphic>
+          </wp:inline>
+        </w:drawing>
+      </w:r>
+    </w:p>
+    <w:p>
+      <w:pPr>
+        <w:rPr>
+          <w:b/>
+        </w:rPr>
+      </w:pPr>
+      <w:r>
+        <w:rPr>
+          <w:b/>
+          <w:noProof/>
+        </w:rPr>
+        <w:drawing>
+          <wp:inline distT="0" distB="0" distL="0" distR="0">
+            <wp:extent cx="5592445" cy="2865755"/>
+            <wp:effectExtent l="19050" t="0" r="8255" b="0"/>
+            <wp:docPr id="3" name="Resim 3" descr="C:\Users\Baran\Desktop\carr.jpg"/>
+            <wp:cNvGraphicFramePr>
+              <a:graphicFrameLocks xmlns:a="http://schemas.openxmlformats.org/drawingml/2006/main" noChangeAspect="1"/>
+            </wp:cNvGraphicFramePr>
+            <a:graphic xmlns:a="http://schemas.openxmlformats.org/drawingml/2006/main">
+              <a:graphicData uri="http://schemas.openxmlformats.org/drawingml/2006/picture">
+                <pic:pic xmlns:pic="http://schemas.openxmlformats.org/drawingml/2006/picture">
+                  <pic:nvPicPr>
+                    <pic:cNvPr id="0" name="Picture 3" descr="C:\Users\Baran\Desktop\carr.jpg"/>
+                    <pic:cNvPicPr>
+                      <a:picLocks noChangeAspect="1" noChangeArrowheads="1"/>
+                    </pic:cNvPicPr>
+                  </pic:nvPicPr>
+                  <pic:blipFill>
+                    <a:blip r:embed="rId6"/>
+                    <a:srcRect/>
+                    <a:stretch>
+                      <a:fillRect/>
+                    </a:stretch>
+                  </pic:blipFill>
+                  <pic:spPr bwMode="auto">
+                    <a:xfrm>
+                      <a:off x="0" y="0"/>
+                      <a:ext cx="5592445" cy="2865755"/>
+                    </a:xfrm>
+                    <a:prstGeom prst="rect">
+                      <a:avLst/>
+                    </a:prstGeom>
+                    <a:noFill/>
+                    <a:ln w="9525">
+                      <a:noFill/>
+                      <a:miter lim="800000"/>
+                      <a:headEnd/>
+                      <a:tailEnd/>
+                    </a:ln>
+                  </pic:spPr>
+                </pic:pic>
+              </a:graphicData>
+            </a:graphic>
+          </wp:inline>
+        </w:drawing>
+      </w:r>
+    </w:p>
+    <w:p>
+      <w:pPr>
+        <w:rPr>
+          <w:b/>
+        </w:rPr>
+      </w:pPr>
+      <w:proofErr w:type="spellStart"/>
+      <w:r>
+        <w:rPr>
+          <w:b/>
+        </w:rPr>
+        <w:lastRenderedPageBreak/>
+        <w:t>Detailed</w:t>
+      </w:r>
+      <w:proofErr w:type="spellEnd"/>
+      <w:r>
+        <w:rPr>
+          <w:b/>
+        </w:rPr>
+        <w:t xml:space="preserve"> Project </w:t>
+      </w:r>
+      <w:proofErr w:type="spellStart"/>
+      <w:r>
+        <w:rPr>
+          <w:b/>
+        </w:rPr>
+        <w:t>Proposal</w:t>
+      </w:r>
+      <w:proofErr w:type="spellEnd"/>
+      <w:r>
+        <w:rPr>
+          <w:b/>
+        </w:rPr>
+        <w:t>:</w:t>
       </w:r>
     </w:p>
     <w:sectPr>
@@ -15,6 +674,243 @@
     </w:sectPr>
   </w:body>
 </w:document>
+</file>
+
+<file path=word/numbering.xml><?xml version="1.0" encoding="utf-8"?>
+<w:numbering xmlns:ve="http://schemas.openxmlformats.org/markup-compatibility/2006" xmlns:o="urn:schemas-microsoft-com:office:office" xmlns:r="http://schemas.openxmlformats.org/officeDocument/2006/relationships" xmlns:m="http://schemas.openxmlformats.org/officeDocument/2006/math" xmlns:v="urn:schemas-microsoft-com:vml" xmlns:wp="http://schemas.openxmlformats.org/drawingml/2006/wordprocessingDrawing" xmlns:w10="urn:schemas-microsoft-com:office:word" xmlns:w="http://schemas.openxmlformats.org/wordprocessingml/2006/main" xmlns:wne="http://schemas.microsoft.com/office/word/2006/wordml">
+  <w:abstractNum w:abstractNumId="0">
+    <w:nsid w:val="2AA3582E"/>
+    <w:multiLevelType w:val="hybridMultilevel"/>
+    <w:tmpl w:val="43047272"/>
+    <w:lvl w:ilvl="0" w:tplc="041F0001">
+      <w:start w:val="1"/>
+      <w:numFmt w:val="bullet"/>
+      <w:lvlText w:val=""/>
+      <w:lvlJc w:val="left"/>
+      <w:pPr>
+        <w:ind w:left="720" w:hanging="360"/>
+      </w:pPr>
+      <w:rPr>
+        <w:rFonts w:ascii="Symbol" w:hAnsi="Symbol" w:hint="default"/>
+      </w:rPr>
+    </w:lvl>
+    <w:lvl w:ilvl="1" w:tplc="041F0003" w:tentative="1">
+      <w:start w:val="1"/>
+      <w:numFmt w:val="bullet"/>
+      <w:lvlText w:val="o"/>
+      <w:lvlJc w:val="left"/>
+      <w:pPr>
+        <w:ind w:left="1440" w:hanging="360"/>
+      </w:pPr>
+      <w:rPr>
+        <w:rFonts w:ascii="Courier New" w:hAnsi="Courier New" w:cs="Courier New" w:hint="default"/>
+      </w:rPr>
+    </w:lvl>
+    <w:lvl w:ilvl="2" w:tplc="041F0005" w:tentative="1">
+      <w:start w:val="1"/>
+      <w:numFmt w:val="bullet"/>
+      <w:lvlText w:val=""/>
+      <w:lvlJc w:val="left"/>
+      <w:pPr>
+        <w:ind w:left="2160" w:hanging="360"/>
+      </w:pPr>
+      <w:rPr>
+        <w:rFonts w:ascii="Wingdings" w:hAnsi="Wingdings" w:hint="default"/>
+      </w:rPr>
+    </w:lvl>
+    <w:lvl w:ilvl="3" w:tplc="041F0001" w:tentative="1">
+      <w:start w:val="1"/>
+      <w:numFmt w:val="bullet"/>
+      <w:lvlText w:val=""/>
+      <w:lvlJc w:val="left"/>
+      <w:pPr>
+        <w:ind w:left="2880" w:hanging="360"/>
+      </w:pPr>
+      <w:rPr>
+        <w:rFonts w:ascii="Symbol" w:hAnsi="Symbol" w:hint="default"/>
+      </w:rPr>
+    </w:lvl>
+    <w:lvl w:ilvl="4" w:tplc="041F0003" w:tentative="1">
+      <w:start w:val="1"/>
+      <w:numFmt w:val="bullet"/>
+      <w:lvlText w:val="o"/>
+      <w:lvlJc w:val="left"/>
+      <w:pPr>
+        <w:ind w:left="3600" w:hanging="360"/>
+      </w:pPr>
+      <w:rPr>
+        <w:rFonts w:ascii="Courier New" w:hAnsi="Courier New" w:cs="Courier New" w:hint="default"/>
+      </w:rPr>
+    </w:lvl>
+    <w:lvl w:ilvl="5" w:tplc="041F0005" w:tentative="1">
+      <w:start w:val="1"/>
+      <w:numFmt w:val="bullet"/>
+      <w:lvlText w:val=""/>
+      <w:lvlJc w:val="left"/>
+      <w:pPr>
+        <w:ind w:left="4320" w:hanging="360"/>
+      </w:pPr>
+      <w:rPr>
+        <w:rFonts w:ascii="Wingdings" w:hAnsi="Wingdings" w:hint="default"/>
+      </w:rPr>
+    </w:lvl>
+    <w:lvl w:ilvl="6" w:tplc="041F0001" w:tentative="1">
+      <w:start w:val="1"/>
+      <w:numFmt w:val="bullet"/>
+      <w:lvlText w:val=""/>
+      <w:lvlJc w:val="left"/>
+      <w:pPr>
+        <w:ind w:left="5040" w:hanging="360"/>
+      </w:pPr>
+      <w:rPr>
+        <w:rFonts w:ascii="Symbol" w:hAnsi="Symbol" w:hint="default"/>
+      </w:rPr>
+    </w:lvl>
+    <w:lvl w:ilvl="7" w:tplc="041F0003" w:tentative="1">
+      <w:start w:val="1"/>
+      <w:numFmt w:val="bullet"/>
+      <w:lvlText w:val="o"/>
+      <w:lvlJc w:val="left"/>
+      <w:pPr>
+        <w:ind w:left="5760" w:hanging="360"/>
+      </w:pPr>
+      <w:rPr>
+        <w:rFonts w:ascii="Courier New" w:hAnsi="Courier New" w:cs="Courier New" w:hint="default"/>
+      </w:rPr>
+    </w:lvl>
+    <w:lvl w:ilvl="8" w:tplc="041F0005" w:tentative="1">
+      <w:start w:val="1"/>
+      <w:numFmt w:val="bullet"/>
+      <w:lvlText w:val=""/>
+      <w:lvlJc w:val="left"/>
+      <w:pPr>
+        <w:ind w:left="6480" w:hanging="360"/>
+      </w:pPr>
+      <w:rPr>
+        <w:rFonts w:ascii="Wingdings" w:hAnsi="Wingdings" w:hint="default"/>
+      </w:rPr>
+    </w:lvl>
+  </w:abstractNum>
+  <w:abstractNum w:abstractNumId="1">
+    <w:nsid w:val="437E04C7"/>
+    <w:multiLevelType w:val="hybridMultilevel"/>
+    <w:tmpl w:val="DE9EE47E"/>
+    <w:lvl w:ilvl="0" w:tplc="041F0001">
+      <w:start w:val="1"/>
+      <w:numFmt w:val="bullet"/>
+      <w:lvlText w:val=""/>
+      <w:lvlJc w:val="left"/>
+      <w:pPr>
+        <w:ind w:left="720" w:hanging="360"/>
+      </w:pPr>
+      <w:rPr>
+        <w:rFonts w:ascii="Symbol" w:hAnsi="Symbol" w:hint="default"/>
+      </w:rPr>
+    </w:lvl>
+    <w:lvl w:ilvl="1" w:tplc="041F0003" w:tentative="1">
+      <w:start w:val="1"/>
+      <w:numFmt w:val="bullet"/>
+      <w:lvlText w:val="o"/>
+      <w:lvlJc w:val="left"/>
+      <w:pPr>
+        <w:ind w:left="1440" w:hanging="360"/>
+      </w:pPr>
+      <w:rPr>
+        <w:rFonts w:ascii="Courier New" w:hAnsi="Courier New" w:cs="Courier New" w:hint="default"/>
+      </w:rPr>
+    </w:lvl>
+    <w:lvl w:ilvl="2" w:tplc="041F0005" w:tentative="1">
+      <w:start w:val="1"/>
+      <w:numFmt w:val="bullet"/>
+      <w:lvlText w:val=""/>
+      <w:lvlJc w:val="left"/>
+      <w:pPr>
+        <w:ind w:left="2160" w:hanging="360"/>
+      </w:pPr>
+      <w:rPr>
+        <w:rFonts w:ascii="Wingdings" w:hAnsi="Wingdings" w:hint="default"/>
+      </w:rPr>
+    </w:lvl>
+    <w:lvl w:ilvl="3" w:tplc="041F0001" w:tentative="1">
+      <w:start w:val="1"/>
+      <w:numFmt w:val="bullet"/>
+      <w:lvlText w:val=""/>
+      <w:lvlJc w:val="left"/>
+      <w:pPr>
+        <w:ind w:left="2880" w:hanging="360"/>
+      </w:pPr>
+      <w:rPr>
+        <w:rFonts w:ascii="Symbol" w:hAnsi="Symbol" w:hint="default"/>
+      </w:rPr>
+    </w:lvl>
+    <w:lvl w:ilvl="4" w:tplc="041F0003" w:tentative="1">
+      <w:start w:val="1"/>
+      <w:numFmt w:val="bullet"/>
+      <w:lvlText w:val="o"/>
+      <w:lvlJc w:val="left"/>
+      <w:pPr>
+        <w:ind w:left="3600" w:hanging="360"/>
+      </w:pPr>
+      <w:rPr>
+        <w:rFonts w:ascii="Courier New" w:hAnsi="Courier New" w:cs="Courier New" w:hint="default"/>
+      </w:rPr>
+    </w:lvl>
+    <w:lvl w:ilvl="5" w:tplc="041F0005" w:tentative="1">
+      <w:start w:val="1"/>
+      <w:numFmt w:val="bullet"/>
+      <w:lvlText w:val=""/>
+      <w:lvlJc w:val="left"/>
+      <w:pPr>
+        <w:ind w:left="4320" w:hanging="360"/>
+      </w:pPr>
+      <w:rPr>
+        <w:rFonts w:ascii="Wingdings" w:hAnsi="Wingdings" w:hint="default"/>
+      </w:rPr>
+    </w:lvl>
+    <w:lvl w:ilvl="6" w:tplc="041F0001" w:tentative="1">
+      <w:start w:val="1"/>
+      <w:numFmt w:val="bullet"/>
+      <w:lvlText w:val=""/>
+      <w:lvlJc w:val="left"/>
+      <w:pPr>
+        <w:ind w:left="5040" w:hanging="360"/>
+      </w:pPr>
+      <w:rPr>
+        <w:rFonts w:ascii="Symbol" w:hAnsi="Symbol" w:hint="default"/>
+      </w:rPr>
+    </w:lvl>
+    <w:lvl w:ilvl="7" w:tplc="041F0003" w:tentative="1">
+      <w:start w:val="1"/>
+      <w:numFmt w:val="bullet"/>
+      <w:lvlText w:val="o"/>
+      <w:lvlJc w:val="left"/>
+      <w:pPr>
+        <w:ind w:left="5760" w:hanging="360"/>
+      </w:pPr>
+      <w:rPr>
+        <w:rFonts w:ascii="Courier New" w:hAnsi="Courier New" w:cs="Courier New" w:hint="default"/>
+      </w:rPr>
+    </w:lvl>
+    <w:lvl w:ilvl="8" w:tplc="041F0005" w:tentative="1">
+      <w:start w:val="1"/>
+      <w:numFmt w:val="bullet"/>
+      <w:lvlText w:val=""/>
+      <w:lvlJc w:val="left"/>
+      <w:pPr>
+        <w:ind w:left="6480" w:hanging="360"/>
+      </w:pPr>
+      <w:rPr>
+        <w:rFonts w:ascii="Wingdings" w:hAnsi="Wingdings" w:hint="default"/>
+      </w:rPr>
+    </w:lvl>
+  </w:abstractNum>
+  <w:num w:numId="1">
+    <w:abstractNumId w:val="1"/>
+  </w:num>
+  <w:num w:numId="2">
+    <w:abstractNumId w:val="0"/>
+  </w:num>
+</w:numbering>
 </file>
 
 <file path=word/styles.xml><?xml version="1.0" encoding="utf-8"?>
@@ -176,11 +1072,11 @@
   <w:style w:type="paragraph" w:default="1" w:styleId="Normal">
     <w:name w:val="Normal"/>
     <w:qFormat/>
+    <w:rsid w:val="008748CB"/>
   </w:style>
   <w:style w:type="character" w:default="1" w:styleId="VarsaylanParagrafYazTipi">
     <w:name w:val="Default Paragraph Font"/>
     <w:uiPriority w:val="1"/>
-    <w:semiHidden/>
     <w:unhideWhenUsed/>
   </w:style>
   <w:style w:type="table" w:default="1" w:styleId="NormalTablo">
@@ -204,6 +1100,47 @@
     <w:uiPriority w:val="99"/>
     <w:semiHidden/>
     <w:unhideWhenUsed/>
+  </w:style>
+  <w:style w:type="paragraph" w:styleId="ListeParagraf">
+    <w:name w:val="List Paragraph"/>
+    <w:basedOn w:val="Normal"/>
+    <w:uiPriority w:val="34"/>
+    <w:qFormat/>
+    <w:rsid w:val="00AB752A"/>
+    <w:pPr>
+      <w:ind w:left="720"/>
+      <w:contextualSpacing/>
+    </w:pPr>
+  </w:style>
+  <w:style w:type="paragraph" w:styleId="BalonMetni">
+    <w:name w:val="Balloon Text"/>
+    <w:basedOn w:val="Normal"/>
+    <w:link w:val="BalonMetniChar"/>
+    <w:uiPriority w:val="99"/>
+    <w:semiHidden/>
+    <w:unhideWhenUsed/>
+    <w:rsid w:val="006D401C"/>
+    <w:pPr>
+      <w:spacing w:after="0" w:line="240" w:lineRule="auto"/>
+    </w:pPr>
+    <w:rPr>
+      <w:rFonts w:ascii="Tahoma" w:hAnsi="Tahoma" w:cs="Tahoma"/>
+      <w:sz w:val="16"/>
+      <w:szCs w:val="16"/>
+    </w:rPr>
+  </w:style>
+  <w:style w:type="character" w:customStyle="1" w:styleId="BalonMetniChar">
+    <w:name w:val="Balon Metni Char"/>
+    <w:basedOn w:val="VarsaylanParagrafYazTipi"/>
+    <w:link w:val="BalonMetni"/>
+    <w:uiPriority w:val="99"/>
+    <w:semiHidden/>
+    <w:rsid w:val="006D401C"/>
+    <w:rPr>
+      <w:rFonts w:ascii="Tahoma" w:hAnsi="Tahoma" w:cs="Tahoma"/>
+      <w:sz w:val="16"/>
+      <w:szCs w:val="16"/>
+    </w:rPr>
   </w:style>
 </w:styles>
 </file>

</xml_diff>

<commit_message>
Done. Check the text for any changes.
</commit_message>
<xml_diff>
--- a/Project Proposal.docx
+++ b/Project Proposal.docx
@@ -41,15 +41,7 @@
       </w:pPr>
       <w:r>
         <w:rPr/>
-        <w:t xml:space="preserve">Buğra </w:t>
-      </w:r>
-      <w:r>
-        <w:rPr/>
-        <w:t>Furkan Karabulut 21</w:t>
-      </w:r>
-      <w:r>
-        <w:rPr/>
-        <w:t>427047</w:t>
+        <w:t>Buğra Furkan Karabulut 21427047</w:t>
       </w:r>
     </w:p>
     <w:p>
@@ -63,11 +55,7 @@
       </w:pPr>
       <w:r>
         <w:rPr/>
-        <w:t>Utku Sarı 2152</w:t>
-      </w:r>
-      <w:r>
-        <w:rPr/>
-        <w:t>7299</w:t>
+        <w:t>Utku Sarı 21527299</w:t>
       </w:r>
     </w:p>
     <w:p>
@@ -135,7 +123,7 @@
       <w:r>
         <w:rPr/>
         <w:drawing>
-          <wp:inline distT="0" distB="0" distL="19050" distR="2540">
+          <wp:inline distT="0" distB="0" distL="0" distR="0">
             <wp:extent cx="5617210" cy="2865755"/>
             <wp:effectExtent l="0" t="0" r="0" b="0"/>
             <wp:docPr id="1" name="Resim 1" descr="C:\Users\Baran\Desktop\carr.jpg"/>
@@ -184,7 +172,7 @@
       <w:r>
         <w:rPr/>
         <w:drawing>
-          <wp:inline distT="0" distB="0" distL="19050" distR="8255">
+          <wp:inline distT="0" distB="0" distL="0" distR="0">
             <wp:extent cx="5592445" cy="2865755"/>
             <wp:effectExtent l="0" t="0" r="0" b="0"/>
             <wp:docPr id="2" name="Resim 3" descr="C:\Users\Baran\Desktop\carr.jpg"/>
@@ -249,14 +237,7 @@
           <w:bCs w:val="false"/>
         </w:rPr>
         <w:tab/>
-        <w:t xml:space="preserve">Main thing of this project is players’ car </w:t>
-      </w:r>
-      <w:r>
-        <w:rPr>
-          <w:b w:val="false"/>
-          <w:bCs w:val="false"/>
-        </w:rPr>
-        <w:t xml:space="preserve">and its interaction with the environment and the player. The environment consist of two main components. These are the bots and the map. </w:t>
+        <w:t xml:space="preserve">Main thing of this project is players’ car and its interaction with the environment and the player. The environment consist of two main components. These are the bots and the map. </w:t>
         <w:tab/>
         <w:t xml:space="preserve"> </w:t>
       </w:r>
@@ -321,16 +302,26 @@
       <w:pPr>
         <w:pStyle w:val="Normal"/>
         <w:spacing w:before="0" w:after="200"/>
-        <w:rPr>
-          <w:b w:val="false"/>
-          <w:b w:val="false"/>
-          <w:bCs w:val="false"/>
-        </w:rPr>
-      </w:pPr>
-      <w:r>
-        <w:rPr>
-          <w:b w:val="false"/>
-          <w:bCs w:val="false"/>
+        <w:rPr/>
+      </w:pPr>
+      <w:r>
+        <w:rPr>
+          <w:b/>
+          <w:bCs/>
+        </w:rPr>
+        <w:t>Controls and Game Mechanics:</w:t>
+      </w:r>
+    </w:p>
+    <w:p>
+      <w:pPr>
+        <w:pStyle w:val="Normal"/>
+        <w:spacing w:before="0" w:after="200"/>
+        <w:rPr/>
+      </w:pPr>
+      <w:r>
+        <w:rPr>
+          <w:b/>
+          <w:bCs/>
         </w:rPr>
         <w:tab/>
       </w:r>
@@ -339,7 +330,124 @@
           <w:b/>
           <w:bCs/>
         </w:rPr>
-        <w:t>Controls and Game Mechanics:</w:t>
+        <w:t xml:space="preserve">Controls: </w:t>
+      </w:r>
+      <w:r>
+        <w:rPr>
+          <w:b w:val="false"/>
+          <w:bCs w:val="false"/>
+        </w:rPr>
+        <w:t>In the game, the car will move with the player's keyboard using the [W, A, S, D] or up and down left and right keys. W or up key will accelerate the car by increasing the speed vector of the car. S or down key will slow down the car by reducing the speed vector of the car. [A, D] or left and right keys will change the direction vector of the car and it will provide orientation on the track.</w:t>
+      </w:r>
+    </w:p>
+    <w:p>
+      <w:pPr>
+        <w:pStyle w:val="Normal"/>
+        <w:spacing w:before="0" w:after="200"/>
+        <w:rPr/>
+      </w:pPr>
+      <w:r>
+        <w:rPr>
+          <w:b/>
+          <w:bCs/>
+        </w:rPr>
+        <w:tab/>
+        <w:t xml:space="preserve">Game Mechanics: </w:t>
+      </w:r>
+      <w:r>
+        <w:rPr>
+          <w:b w:val="false"/>
+          <w:bCs w:val="false"/>
+        </w:rPr>
+        <w:t>In the game, when the player leaves the track or strikes another vehicle, he will pause for 1-2 seconds, then he will be ready to move again in the direction of the race and at the point where he collides.</w:t>
+      </w:r>
+    </w:p>
+    <w:p>
+      <w:pPr>
+        <w:pStyle w:val="Normal"/>
+        <w:spacing w:before="0" w:after="200"/>
+        <w:rPr>
+          <w:b/>
+          <w:b/>
+          <w:bCs/>
+        </w:rPr>
+      </w:pPr>
+      <w:r>
+        <w:rPr>
+          <w:b w:val="false"/>
+          <w:bCs w:val="false"/>
+        </w:rPr>
+        <w:t xml:space="preserve">There will be three optional camera angles in the game and in fact every angle will affect the gameplay a bit. The player will be able to switch between these camera angles while racing. The player will be able to see the road </w:t>
+      </w:r>
+      <w:r>
+        <w:rPr>
+          <w:b/>
+          <w:bCs/>
+        </w:rPr>
+        <w:t>in the car</w:t>
+      </w:r>
+      <w:r>
+        <w:rPr>
+          <w:b w:val="false"/>
+          <w:bCs w:val="false"/>
+        </w:rPr>
+        <w:t xml:space="preserve"> and the </w:t>
+      </w:r>
+      <w:r>
+        <w:rPr>
+          <w:b/>
+          <w:bCs/>
+        </w:rPr>
+        <w:t>hood-top</w:t>
+      </w:r>
+      <w:r>
+        <w:rPr>
+          <w:b w:val="false"/>
+          <w:bCs w:val="false"/>
+        </w:rPr>
+        <w:t xml:space="preserve"> </w:t>
+      </w:r>
+      <w:r>
+        <w:rPr>
+          <w:b w:val="false"/>
+          <w:bCs w:val="false"/>
+        </w:rPr>
+        <w:t>camera angles</w:t>
+      </w:r>
+      <w:r>
+        <w:rPr>
+          <w:b w:val="false"/>
+          <w:bCs w:val="false"/>
+        </w:rPr>
+        <w:t>. It will be more convenient to control the vehicle as it can also see the off-</w:t>
+      </w:r>
+      <w:r>
+        <w:rPr>
+          <w:b w:val="false"/>
+          <w:bCs w:val="false"/>
+        </w:rPr>
+        <w:t>track</w:t>
+      </w:r>
+      <w:r>
+        <w:rPr>
+          <w:b w:val="false"/>
+          <w:bCs w:val="false"/>
+        </w:rPr>
+        <w:t xml:space="preserve"> and other vehicles from the </w:t>
+      </w:r>
+      <w:r>
+        <w:rPr>
+          <w:b/>
+          <w:bCs/>
+        </w:rPr>
+        <w:t>top view point</w:t>
+      </w:r>
+      <w:r>
+        <w:rPr>
+          <w:b w:val="false"/>
+          <w:bCs w:val="false"/>
+        </w:rPr>
+        <w:t>. In all three cases, daylight and off-track factors will affect the view.</w:t>
       </w:r>
     </w:p>
     <w:sectPr>
@@ -349,7 +457,7 @@
       <w:pgNumType w:fmt="decimal"/>
       <w:formProt w:val="false"/>
       <w:textDirection w:val="lrTb"/>
-      <w:docGrid w:type="default" w:linePitch="360" w:charSpace="4096"/>
+      <w:docGrid w:type="default" w:linePitch="360" w:charSpace="4294965247"/>
     </w:sectPr>
   </w:body>
 </w:document>
@@ -368,6 +476,7 @@
       </w:pPr>
       <w:rPr>
         <w:rFonts w:ascii="Symbol" w:hAnsi="Symbol" w:cs="Symbol" w:hint="default"/>
+        <w:rFonts w:cs="Symbol"/>
       </w:rPr>
     </w:lvl>
     <w:lvl w:ilvl="1">
@@ -393,6 +502,7 @@
       </w:pPr>
       <w:rPr>
         <w:rFonts w:ascii="Wingdings" w:hAnsi="Wingdings" w:cs="Wingdings" w:hint="default"/>
+        <w:rFonts w:cs="Wingdings"/>
       </w:rPr>
     </w:lvl>
     <w:lvl w:ilvl="3">
@@ -405,6 +515,7 @@
       </w:pPr>
       <w:rPr>
         <w:rFonts w:ascii="Symbol" w:hAnsi="Symbol" w:cs="Symbol" w:hint="default"/>
+        <w:rFonts w:cs="Symbol"/>
       </w:rPr>
     </w:lvl>
     <w:lvl w:ilvl="4">
@@ -430,6 +541,7 @@
       </w:pPr>
       <w:rPr>
         <w:rFonts w:ascii="Wingdings" w:hAnsi="Wingdings" w:cs="Wingdings" w:hint="default"/>
+        <w:rFonts w:cs="Wingdings"/>
       </w:rPr>
     </w:lvl>
     <w:lvl w:ilvl="6">
@@ -442,6 +554,7 @@
       </w:pPr>
       <w:rPr>
         <w:rFonts w:ascii="Symbol" w:hAnsi="Symbol" w:cs="Symbol" w:hint="default"/>
+        <w:rFonts w:cs="Symbol"/>
       </w:rPr>
     </w:lvl>
     <w:lvl w:ilvl="7">
@@ -467,6 +580,7 @@
       </w:pPr>
       <w:rPr>
         <w:rFonts w:ascii="Wingdings" w:hAnsi="Wingdings" w:cs="Wingdings" w:hint="default"/>
+        <w:rFonts w:cs="Wingdings"/>
       </w:rPr>
     </w:lvl>
   </w:abstractNum>
@@ -478,7 +592,10 @@
       <w:lvlText w:val=""/>
       <w:lvlJc w:val="left"/>
       <w:pPr>
-        <w:ind w:left="0" w:hanging="0"/>
+        <w:tabs>
+          <w:tab w:val="num" w:pos="432"/>
+        </w:tabs>
+        <w:ind w:left="432" w:hanging="432"/>
       </w:pPr>
     </w:lvl>
     <w:lvl w:ilvl="1">
@@ -488,7 +605,10 @@
       <w:lvlText w:val=""/>
       <w:lvlJc w:val="left"/>
       <w:pPr>
-        <w:ind w:left="0" w:hanging="0"/>
+        <w:tabs>
+          <w:tab w:val="num" w:pos="576"/>
+        </w:tabs>
+        <w:ind w:left="576" w:hanging="576"/>
       </w:pPr>
     </w:lvl>
     <w:lvl w:ilvl="2">
@@ -498,7 +618,10 @@
       <w:lvlText w:val=""/>
       <w:lvlJc w:val="left"/>
       <w:pPr>
-        <w:ind w:left="0" w:hanging="0"/>
+        <w:tabs>
+          <w:tab w:val="num" w:pos="720"/>
+        </w:tabs>
+        <w:ind w:left="720" w:hanging="720"/>
       </w:pPr>
     </w:lvl>
     <w:lvl w:ilvl="3">
@@ -508,7 +631,10 @@
       <w:lvlText w:val=""/>
       <w:lvlJc w:val="left"/>
       <w:pPr>
-        <w:ind w:left="0" w:hanging="0"/>
+        <w:tabs>
+          <w:tab w:val="num" w:pos="864"/>
+        </w:tabs>
+        <w:ind w:left="864" w:hanging="864"/>
       </w:pPr>
     </w:lvl>
     <w:lvl w:ilvl="4">
@@ -518,7 +644,10 @@
       <w:lvlText w:val=""/>
       <w:lvlJc w:val="left"/>
       <w:pPr>
-        <w:ind w:left="0" w:hanging="0"/>
+        <w:tabs>
+          <w:tab w:val="num" w:pos="1008"/>
+        </w:tabs>
+        <w:ind w:left="1008" w:hanging="1008"/>
       </w:pPr>
     </w:lvl>
     <w:lvl w:ilvl="5">
@@ -528,7 +657,10 @@
       <w:lvlText w:val=""/>
       <w:lvlJc w:val="left"/>
       <w:pPr>
-        <w:ind w:left="0" w:hanging="0"/>
+        <w:tabs>
+          <w:tab w:val="num" w:pos="1152"/>
+        </w:tabs>
+        <w:ind w:left="1152" w:hanging="1152"/>
       </w:pPr>
     </w:lvl>
     <w:lvl w:ilvl="6">
@@ -538,7 +670,10 @@
       <w:lvlText w:val=""/>
       <w:lvlJc w:val="left"/>
       <w:pPr>
-        <w:ind w:left="0" w:hanging="0"/>
+        <w:tabs>
+          <w:tab w:val="num" w:pos="1296"/>
+        </w:tabs>
+        <w:ind w:left="1296" w:hanging="1296"/>
       </w:pPr>
     </w:lvl>
     <w:lvl w:ilvl="7">
@@ -548,7 +683,10 @@
       <w:lvlText w:val=""/>
       <w:lvlJc w:val="left"/>
       <w:pPr>
-        <w:ind w:left="0" w:hanging="0"/>
+        <w:tabs>
+          <w:tab w:val="num" w:pos="1440"/>
+        </w:tabs>
+        <w:ind w:left="1440" w:hanging="1440"/>
       </w:pPr>
     </w:lvl>
     <w:lvl w:ilvl="8">
@@ -558,7 +696,10 @@
       <w:lvlText w:val=""/>
       <w:lvlJc w:val="left"/>
       <w:pPr>
-        <w:ind w:left="0" w:hanging="0"/>
+        <w:tabs>
+          <w:tab w:val="num" w:pos="1584"/>
+        </w:tabs>
+        <w:ind w:left="1584" w:hanging="1584"/>
       </w:pPr>
     </w:lvl>
   </w:abstractNum>
@@ -577,7 +718,6 @@
     <w:rPrDefault>
       <w:rPr>
         <w:rFonts w:ascii="Calibri" w:hAnsi="Calibri" w:eastAsia="" w:cs="" w:asciiTheme="minorHAnsi" w:cstheme="minorBidi" w:eastAsiaTheme="minorEastAsia" w:hAnsiTheme="minorHAnsi"/>
-        <w:sz w:val="22"/>
         <w:szCs w:val="22"/>
         <w:lang w:val="tr-TR" w:eastAsia="tr-TR" w:bidi="ar-SA"/>
       </w:rPr>
@@ -737,8 +877,7 @@
     </w:pPr>
     <w:rPr>
       <w:rFonts w:ascii="Calibri" w:hAnsi="Calibri" w:eastAsia="" w:cs="" w:asciiTheme="minorHAnsi" w:cstheme="minorBidi" w:eastAsiaTheme="minorEastAsia" w:hAnsiTheme="minorHAnsi"/>
-      <w:color w:val="auto"/>
-      <w:kern w:val="0"/>
+      <w:color w:val="00000A"/>
       <w:sz w:val="22"/>
       <w:szCs w:val="22"/>
       <w:lang w:val="tr-TR" w:eastAsia="tr-TR" w:bidi="ar-SA"/>
@@ -807,13 +946,76 @@
       <w:rFonts w:cs="Courier New"/>
     </w:rPr>
   </w:style>
+  <w:style w:type="character" w:styleId="ListLabel7">
+    <w:name w:val="ListLabel 7"/>
+    <w:qFormat/>
+    <w:rPr>
+      <w:rFonts w:cs="Symbol"/>
+    </w:rPr>
+  </w:style>
+  <w:style w:type="character" w:styleId="ListLabel8">
+    <w:name w:val="ListLabel 8"/>
+    <w:qFormat/>
+    <w:rPr>
+      <w:rFonts w:cs="Courier New"/>
+    </w:rPr>
+  </w:style>
+  <w:style w:type="character" w:styleId="ListLabel9">
+    <w:name w:val="ListLabel 9"/>
+    <w:qFormat/>
+    <w:rPr>
+      <w:rFonts w:cs="Wingdings"/>
+    </w:rPr>
+  </w:style>
+  <w:style w:type="character" w:styleId="ListLabel10">
+    <w:name w:val="ListLabel 10"/>
+    <w:qFormat/>
+    <w:rPr>
+      <w:rFonts w:cs="Symbol"/>
+    </w:rPr>
+  </w:style>
+  <w:style w:type="character" w:styleId="ListLabel11">
+    <w:name w:val="ListLabel 11"/>
+    <w:qFormat/>
+    <w:rPr>
+      <w:rFonts w:cs="Courier New"/>
+    </w:rPr>
+  </w:style>
+  <w:style w:type="character" w:styleId="ListLabel12">
+    <w:name w:val="ListLabel 12"/>
+    <w:qFormat/>
+    <w:rPr>
+      <w:rFonts w:cs="Wingdings"/>
+    </w:rPr>
+  </w:style>
+  <w:style w:type="character" w:styleId="ListLabel13">
+    <w:name w:val="ListLabel 13"/>
+    <w:qFormat/>
+    <w:rPr>
+      <w:rFonts w:cs="Symbol"/>
+    </w:rPr>
+  </w:style>
+  <w:style w:type="character" w:styleId="ListLabel14">
+    <w:name w:val="ListLabel 14"/>
+    <w:qFormat/>
+    <w:rPr>
+      <w:rFonts w:cs="Courier New"/>
+    </w:rPr>
+  </w:style>
+  <w:style w:type="character" w:styleId="ListLabel15">
+    <w:name w:val="ListLabel 15"/>
+    <w:qFormat/>
+    <w:rPr>
+      <w:rFonts w:cs="Wingdings"/>
+    </w:rPr>
+  </w:style>
   <w:style w:type="paragraph" w:styleId="Balk">
     <w:name w:val="Başlık"/>
     <w:basedOn w:val="Normal"/>
     <w:next w:val="MetinGvdesi"/>
     <w:qFormat/>
     <w:pPr>
-      <w:keepNext w:val="true"/>
+      <w:keepNext/>
       <w:spacing w:before="240" w:after="120"/>
     </w:pPr>
     <w:rPr>

</xml_diff>